<commit_message>
agregar tabs pension y media rptpentsion
</commit_message>
<xml_diff>
--- a/files/PENSIONES-76869700/BRIAN JOEL VIZA CCAPA-LQ3.docx
+++ b/files/PENSIONES-76869700/BRIAN JOEL VIZA CCAPA-LQ3.docx
@@ -10,7 +10,7 @@
         <w:rPr>
           <w:rStyle w:val="font-lg"/>
         </w:rPr>
-        <w:t xml:space="preserve">DE OSMA ELIAS FELIPE</w:t>
+        <w:t xml:space="preserve">DERRAMA MAGISTERIAL</w:t>
       </w:r>
     </w:p>
     <w:p>
@@ -120,7 +120,7 @@
               <w:rPr>
                 <w:rStyle w:val="font-md"/>
               </w:rPr>
-              <w:t xml:space="preserve">10 DE MAYO DE 1987</w:t>
+              <w:t xml:space="preserve">10 DE MAYO DE 1986</w:t>
             </w:r>
           </w:p>
         </w:tc>
@@ -151,7 +151,7 @@
               <w:rPr>
                 <w:rStyle w:val="font-md"/>
               </w:rPr>
-              <w:t xml:space="preserve"/>
+              <w:t xml:space="preserve">GERENTE</w:t>
             </w:r>
           </w:p>
         </w:tc>
@@ -182,7 +182,7 @@
               <w:rPr>
                 <w:rStyle w:val="font-md"/>
               </w:rPr>
-              <w:t xml:space="preserve">20 AÑOS 9 MESES 8 DIAS</w:t>
+              <w:t xml:space="preserve">19 AÑOS 9 MESES 8 DIAS</w:t>
             </w:r>
           </w:p>
         </w:tc>
@@ -213,7 +213,7 @@
               <w:rPr>
                 <w:rStyle w:val="font-md"/>
               </w:rPr>
-              <w:t xml:space="preserve">Motivo de Salud</w:t>
+              <w:t xml:space="preserve">Renuncia Voluntaria</w:t>
             </w:r>
           </w:p>
         </w:tc>
@@ -244,7 +244,7 @@
               <w:rPr>
                 <w:rStyle w:val="font-md"/>
               </w:rPr>
-              <w:t xml:space="preserve">I/. 26273.00</w:t>
+              <w:t xml:space="preserve">I/. 14040.56</w:t>
             </w:r>
           </w:p>
         </w:tc>
@@ -314,7 +314,7 @@
               <w:rPr>
                 <w:rStyle w:val="font-md"/>
               </w:rPr>
-              <w:t xml:space="preserve">I/. 1260.00</w:t>
+              <w:t xml:space="preserve">I/. 700.00</w:t>
             </w:r>
           </w:p>
         </w:tc>
@@ -450,7 +450,7 @@
               <w:rPr>
                 <w:rStyle w:val="font-md"/>
               </w:rPr>
-              <w:t xml:space="preserve">20 Años x I/. 1260.00</w:t>
+              <w:t xml:space="preserve">19 Años x I/. 700.00</w:t>
             </w:r>
           </w:p>
         </w:tc>
@@ -482,24 +482,24 @@
               <w:rPr>
                 <w:rStyle w:val="font-md"/>
               </w:rPr>
-              <w:t xml:space="preserve">I/. 25200.00</w:t>
-            </w:r>
-          </w:p>
-        </w:tc>
-      </w:tr>
-      <w:tr>
-        <w:trPr/>
-        <w:tc>
-          <w:tcPr>
-            <w:tcW w:w="4000" w:type="dxa"/>
-          </w:tcPr>
-          <w:p>
-            <w:pPr/>
-            <w:r>
-              <w:rPr>
-                <w:rStyle w:val="font-md"/>
-              </w:rPr>
-              <w:t xml:space="preserve">9 Meses x I/. 1260.00/12</w:t>
+              <w:t xml:space="preserve">I/. 13300.00</w:t>
+            </w:r>
+          </w:p>
+        </w:tc>
+      </w:tr>
+      <w:tr>
+        <w:trPr/>
+        <w:tc>
+          <w:tcPr>
+            <w:tcW w:w="4000" w:type="dxa"/>
+          </w:tcPr>
+          <w:p>
+            <w:pPr/>
+            <w:r>
+              <w:rPr>
+                <w:rStyle w:val="font-md"/>
+              </w:rPr>
+              <w:t xml:space="preserve">9 Meses x I/. 700.00/12</w:t>
             </w:r>
           </w:p>
         </w:tc>
@@ -531,24 +531,24 @@
               <w:rPr>
                 <w:rStyle w:val="font-md"/>
               </w:rPr>
-              <w:t xml:space="preserve">I/. 945.00</w:t>
-            </w:r>
-          </w:p>
-        </w:tc>
-      </w:tr>
-      <w:tr>
-        <w:trPr/>
-        <w:tc>
-          <w:tcPr>
-            <w:tcW w:w="4000" w:type="dxa"/>
-          </w:tcPr>
-          <w:p>
-            <w:pPr/>
-            <w:r>
-              <w:rPr>
-                <w:rStyle w:val="font-md"/>
-              </w:rPr>
-              <w:t xml:space="preserve">8 Días x I/. 1260.00/12/30</w:t>
+              <w:t xml:space="preserve">I/. 525.00</w:t>
+            </w:r>
+          </w:p>
+        </w:tc>
+      </w:tr>
+      <w:tr>
+        <w:trPr/>
+        <w:tc>
+          <w:tcPr>
+            <w:tcW w:w="4000" w:type="dxa"/>
+          </w:tcPr>
+          <w:p>
+            <w:pPr/>
+            <w:r>
+              <w:rPr>
+                <w:rStyle w:val="font-md"/>
+              </w:rPr>
+              <w:t xml:space="preserve">8 Días x I/. 700.00/12/30</w:t>
             </w:r>
           </w:p>
         </w:tc>
@@ -580,7 +580,7 @@
               <w:rPr>
                 <w:rStyle w:val="font-md"/>
               </w:rPr>
-              <w:t xml:space="preserve">I/. 28.00</w:t>
+              <w:t xml:space="preserve">I/. 15.56</w:t>
             </w:r>
           </w:p>
         </w:tc>
@@ -629,24 +629,24 @@
               <w:rPr>
                 <w:rStyle w:val="font-md"/>
               </w:rPr>
-              <w:t xml:space="preserve">I/. 26173.00</w:t>
-            </w:r>
-          </w:p>
-        </w:tc>
-      </w:tr>
-      <w:tr>
-        <w:trPr/>
-        <w:tc>
-          <w:tcPr>
-            <w:tcW w:w="4000" w:type="dxa"/>
-          </w:tcPr>
-          <w:p>
-            <w:pPr/>
-            <w:r>
-              <w:rPr>
-                <w:rStyle w:val="font-md"/>
-              </w:rPr>
-              <w:t xml:space="preserve">BON. POR CUMPLIENTO DE META:</w:t>
+              <w:t xml:space="preserve">I/. 13840.56</w:t>
+            </w:r>
+          </w:p>
+        </w:tc>
+      </w:tr>
+      <w:tr>
+        <w:trPr/>
+        <w:tc>
+          <w:tcPr>
+            <w:tcW w:w="4000" w:type="dxa"/>
+          </w:tcPr>
+          <w:p>
+            <w:pPr/>
+            <w:r>
+              <w:rPr>
+                <w:rStyle w:val="font-md"/>
+              </w:rPr>
+              <w:t xml:space="preserve">VACACIONES:</w:t>
             </w:r>
           </w:p>
         </w:tc>
@@ -693,6 +693,55 @@
             <w:pPr/>
             <w:r>
               <w:rPr>
+                <w:rStyle w:val="font-md"/>
+              </w:rPr>
+              <w:t xml:space="preserve">INCENTIVO:</w:t>
+            </w:r>
+          </w:p>
+        </w:tc>
+        <w:tc>
+          <w:tcPr>
+            <w:tcW w:w="1000" w:type="dxa"/>
+          </w:tcPr>
+          <w:p>
+            <w:pPr>
+              <w:pStyle w:val="text-center"/>
+            </w:pPr>
+            <w:r>
+              <w:rPr>
+                <w:rStyle w:val="font-md"/>
+              </w:rPr>
+              <w:t xml:space="preserve">=</w:t>
+            </w:r>
+          </w:p>
+        </w:tc>
+        <w:tc>
+          <w:tcPr>
+            <w:tcW w:w="4000" w:type="dxa"/>
+          </w:tcPr>
+          <w:p>
+            <w:pPr>
+              <w:pStyle w:val="text-right"/>
+            </w:pPr>
+            <w:r>
+              <w:rPr>
+                <w:rStyle w:val="font-md"/>
+              </w:rPr>
+              <w:t xml:space="preserve">I/. 100.00</w:t>
+            </w:r>
+          </w:p>
+        </w:tc>
+      </w:tr>
+      <w:tr>
+        <w:trPr/>
+        <w:tc>
+          <w:tcPr>
+            <w:tcW w:w="4000" w:type="dxa"/>
+          </w:tcPr>
+          <w:p>
+            <w:pPr/>
+            <w:r>
+              <w:rPr>
                 <w:rStyle w:val="font-md-negrita"/>
               </w:rPr>
               <w:t xml:space="preserve">A DEPOSITAR:</w:t>
@@ -727,7 +776,7 @@
               <w:rPr>
                 <w:rStyle w:val="font-md-negrita"/>
               </w:rPr>
-              <w:t xml:space="preserve">I/. 26273.00</w:t>
+              <w:t xml:space="preserve">I/. 14040.56</w:t>
             </w:r>
           </w:p>
         </w:tc>
@@ -753,7 +802,7 @@
         <w:rPr>
           <w:rStyle w:val="font-sm"/>
         </w:rPr>
-        <w:t xml:space="preserve">He recibido de DE OSMA ELIAS FELIPE, la suma de: VEINTISEIS MIL DOSCIENTOS SETENTA Y TRES  CON 00/100  INTIS, en cancelacion de mis derechos y beneficios sociales que me corresponden de acuerdo a Ley, según la Liquidación que antecede y con lo que queda concluida mi relación laboral con dicha empresa.</w:t>
+        <w:t xml:space="preserve">He recibido de DERRAMA MAGISTERIAL, la suma de: CATORCE MIL CUARENTA  CON 56/100  INTIS, en cancelacion de mis derechos y beneficios sociales que me corresponden de acuerdo a Ley, según la Liquidación que antecede y con lo que queda concluida mi relación laboral con dicha empresa.</w:t>
       </w:r>
     </w:p>
     <w:p>
@@ -776,7 +825,7 @@
         <w:rPr>
           <w:rStyle w:val="font-sm"/>
         </w:rPr>
-        <w:t xml:space="preserve">LIMA, 10 DE MAYO DE 1987</w:t>
+        <w:t xml:space="preserve">LIMA, 10 DE MAYO DE 1986</w:t>
       </w:r>
     </w:p>
     <w:p>

</xml_diff>